<commit_message>
Who Am I -Nouveau Concept
</commit_message>
<xml_diff>
--- a/Concept Jeu Odrinateur.docx
+++ b/Concept Jeu Odrinateur.docx
@@ -37,41 +37,44 @@
       <w:r>
         <w:t xml:space="preserve"> </w:t>
       </w:r>
+    </w:p>
+    <w:p>
+      <w:pPr>
+        <w:pStyle w:val="Sansinterligne"/>
+        <w:spacing w:line="276" w:lineRule="auto"/>
+      </w:pPr>
+    </w:p>
+    <w:p>
+      <w:pPr>
+        <w:pStyle w:val="Sansinterligne"/>
+        <w:spacing w:line="276" w:lineRule="auto"/>
+      </w:pPr>
+      <w:r>
+        <w:t>Genre :</w:t>
+      </w:r>
+      <w:r>
+        <w:t xml:space="preserve"> </w:t>
+      </w:r>
+    </w:p>
+    <w:p>
+      <w:pPr>
+        <w:pStyle w:val="Sansinterligne"/>
+        <w:spacing w:line="276" w:lineRule="auto"/>
+      </w:pPr>
+    </w:p>
+    <w:p>
+      <w:pPr>
+        <w:pStyle w:val="Sansinterligne"/>
+        <w:spacing w:line="276" w:lineRule="auto"/>
+      </w:pPr>
+      <w:r>
+        <w:t>Dimension (3D ou 2D) :</w:t>
+      </w:r>
+      <w:r>
+        <w:t xml:space="preserve"> </w:t>
+      </w:r>
       <w:bookmarkStart w:id="0" w:name="_GoBack"/>
       <w:bookmarkEnd w:id="0"/>
-    </w:p>
-    <w:p>
-      <w:pPr>
-        <w:pStyle w:val="Sansinterligne"/>
-        <w:spacing w:line="276" w:lineRule="auto"/>
-      </w:pPr>
-    </w:p>
-    <w:p>
-      <w:pPr>
-        <w:pStyle w:val="Sansinterligne"/>
-        <w:spacing w:line="276" w:lineRule="auto"/>
-      </w:pPr>
-      <w:r>
-        <w:t>Genre :</w:t>
-      </w:r>
-      <w:r>
-        <w:t xml:space="preserve"> </w:t>
-      </w:r>
-    </w:p>
-    <w:p>
-      <w:pPr>
-        <w:pStyle w:val="Sansinterligne"/>
-        <w:spacing w:line="276" w:lineRule="auto"/>
-      </w:pPr>
-    </w:p>
-    <w:p>
-      <w:pPr>
-        <w:pStyle w:val="Sansinterligne"/>
-        <w:spacing w:line="276" w:lineRule="auto"/>
-      </w:pPr>
-      <w:r>
-        <w:t xml:space="preserve">Dimension (3D ou 2D) : </w:t>
-      </w:r>
     </w:p>
     <w:p>
       <w:pPr>
@@ -102,6 +105,12 @@
         </w:rPr>
         <w:t xml:space="preserve"> </w:t>
       </w:r>
+      <w:r>
+        <w:rPr>
+          <w:noProof/>
+        </w:rPr>
+        <w:t>non</w:t>
+      </w:r>
     </w:p>
     <w:p>
       <w:pPr>
@@ -123,6 +132,9 @@
       <w:r>
         <w:t xml:space="preserve"> </w:t>
       </w:r>
+      <w:r>
+        <w:t>non</w:t>
+      </w:r>
     </w:p>
     <w:p>
       <w:pPr>
@@ -141,12 +153,6 @@
       <w:r>
         <w:t xml:space="preserve">Résumé de ce que les joueurs seraient en mesure de faire dans le jeu : </w:t>
       </w:r>
-    </w:p>
-    <w:p>
-      <w:pPr>
-        <w:pStyle w:val="Sansinterligne"/>
-        <w:spacing w:line="480" w:lineRule="auto"/>
-      </w:pPr>
     </w:p>
     <w:p>
       <w:pPr>
@@ -174,6 +180,20 @@
     <w:p>
       <w:pPr>
         <w:pStyle w:val="Sansinterligne"/>
+        <w:spacing w:line="480" w:lineRule="auto"/>
+      </w:pPr>
+      <w:r>
+        <w:t xml:space="preserve">Description de l’histoire : </w:t>
+      </w:r>
+    </w:p>
+    <w:p>
+      <w:pPr>
+        <w:pStyle w:val="Sansinterligne"/>
+      </w:pPr>
+    </w:p>
+    <w:p>
+      <w:pPr>
+        <w:pStyle w:val="Sansinterligne"/>
         <w:rPr>
           <w:u w:val="single"/>
         </w:rPr>
@@ -185,28 +205,6 @@
         <w:spacing w:line="480" w:lineRule="auto"/>
       </w:pPr>
       <w:r>
-        <w:t xml:space="preserve">Description de l’histoire : </w:t>
-      </w:r>
-    </w:p>
-    <w:p>
-      <w:pPr>
-        <w:pStyle w:val="Sansinterligne"/>
-      </w:pPr>
-    </w:p>
-    <w:p>
-      <w:pPr>
-        <w:pStyle w:val="Sansinterligne"/>
-        <w:rPr>
-          <w:u w:val="single"/>
-        </w:rPr>
-      </w:pPr>
-    </w:p>
-    <w:p>
-      <w:pPr>
-        <w:pStyle w:val="Sansinterligne"/>
-        <w:spacing w:line="480" w:lineRule="auto"/>
-      </w:pPr>
-      <w:r>
         <w:t xml:space="preserve">Si jamais nous ne disposions pas </w:t>
       </w:r>
       <w:r>
@@ -227,6 +225,9 @@
         <w:pStyle w:val="Sansinterligne"/>
         <w:spacing w:line="360" w:lineRule="auto"/>
       </w:pPr>
+      <w:r>
+        <w:t>Jeux semblables :</w:t>
+      </w:r>
     </w:p>
     <w:p>
       <w:pPr>
@@ -234,7 +235,10 @@
         <w:spacing w:line="360" w:lineRule="auto"/>
       </w:pPr>
       <w:r>
-        <w:t>Jeux semblables :</w:t>
+        <w:t>-</w:t>
+      </w:r>
+      <w:r>
+        <w:t xml:space="preserve"> </w:t>
       </w:r>
     </w:p>
     <w:p>
@@ -243,16 +247,6 @@
         <w:spacing w:line="360" w:lineRule="auto"/>
       </w:pPr>
       <w:r>
-        <w:t>-</w:t>
-      </w:r>
-    </w:p>
-    <w:p>
-      <w:pPr>
-        <w:pStyle w:val="Sansinterligne"/>
-        <w:spacing w:line="360" w:lineRule="auto"/>
-      </w:pPr>
-      <w:r>
-        <w:lastRenderedPageBreak/>
         <w:t>-</w:t>
       </w:r>
     </w:p>
@@ -1408,7 +1402,7 @@
 </file>
 
 <file path=customXml/itemProps1.xml><?xml version="1.0" encoding="utf-8"?>
-<ds:datastoreItem xmlns:ds="http://schemas.openxmlformats.org/officeDocument/2006/customXml" ds:itemID="{AEB8189A-3396-4257-A846-54AC1D9295C4}">
+<ds:datastoreItem xmlns:ds="http://schemas.openxmlformats.org/officeDocument/2006/customXml" ds:itemID="{4124E0AD-21B9-491E-9ABC-EAB1892ADBF8}">
   <ds:schemaRefs>
     <ds:schemaRef ds:uri="http://schemas.openxmlformats.org/officeDocument/2006/bibliography"/>
   </ds:schemaRefs>

</xml_diff>